<commit_message>
add exo hero suite
</commit_message>
<xml_diff>
--- a/cours/Cours PHP SESSION.docx
+++ b/cours/Cours PHP SESSION.docx
@@ -1,6 +1,6 @@
 
 <file path=word/document.xml><?xml version="1.0" encoding="utf-8"?>
-<w:document xmlns:wpc="http://schemas.microsoft.com/office/word/2010/wordprocessingCanvas" xmlns:cx="http://schemas.microsoft.com/office/drawing/2014/chartex" xmlns:mc="http://schemas.openxmlformats.org/markup-compatibility/2006" xmlns:o="urn:schemas-microsoft-com:office:office" xmlns:r="http://schemas.openxmlformats.org/officeDocument/2006/relationships" xmlns:m="http://schemas.openxmlformats.org/officeDocument/2006/math" xmlns:v="urn:schemas-microsoft-com:vml" xmlns:wp14="http://schemas.microsoft.com/office/word/2010/wordprocessingDrawing" xmlns:wp="http://schemas.openxmlformats.org/drawingml/2006/wordprocessingDrawing" xmlns:w10="urn:schemas-microsoft-com:office:word" xmlns:w="http://schemas.openxmlformats.org/wordprocessingml/2006/main" xmlns:w14="http://schemas.microsoft.com/office/word/2010/wordml" xmlns:w15="http://schemas.microsoft.com/office/word/2012/wordml" xmlns:w16se="http://schemas.microsoft.com/office/word/2015/wordml/symex" xmlns:wpg="http://schemas.microsoft.com/office/word/2010/wordprocessingGroup" xmlns:wpi="http://schemas.microsoft.com/office/word/2010/wordprocessingInk" xmlns:wne="http://schemas.microsoft.com/office/word/2006/wordml" xmlns:wps="http://schemas.microsoft.com/office/word/2010/wordprocessingShape" mc:Ignorable="w14 w15 w16se wp14">
+<w:document xmlns:wpc="http://schemas.microsoft.com/office/word/2010/wordprocessingCanvas" xmlns:cx="http://schemas.microsoft.com/office/drawing/2014/chartex" xmlns:cx1="http://schemas.microsoft.com/office/drawing/2015/9/8/chartex" xmlns:cx2="http://schemas.microsoft.com/office/drawing/2015/10/21/chartex" xmlns:cx3="http://schemas.microsoft.com/office/drawing/2016/5/9/chartex" xmlns:cx4="http://schemas.microsoft.com/office/drawing/2016/5/10/chartex" xmlns:cx5="http://schemas.microsoft.com/office/drawing/2016/5/11/chartex" xmlns:cx6="http://schemas.microsoft.com/office/drawing/2016/5/12/chartex" xmlns:cx7="http://schemas.microsoft.com/office/drawing/2016/5/13/chartex" xmlns:cx8="http://schemas.microsoft.com/office/drawing/2016/5/14/chartex" xmlns:mc="http://schemas.openxmlformats.org/markup-compatibility/2006" xmlns:aink="http://schemas.microsoft.com/office/drawing/2016/ink" xmlns:am3d="http://schemas.microsoft.com/office/drawing/2017/model3d" xmlns:o="urn:schemas-microsoft-com:office:office" xmlns:r="http://schemas.openxmlformats.org/officeDocument/2006/relationships" xmlns:m="http://schemas.openxmlformats.org/officeDocument/2006/math" xmlns:v="urn:schemas-microsoft-com:vml" xmlns:wp14="http://schemas.microsoft.com/office/word/2010/wordprocessingDrawing" xmlns:wp="http://schemas.openxmlformats.org/drawingml/2006/wordprocessingDrawing" xmlns:w10="urn:schemas-microsoft-com:office:word" xmlns:w="http://schemas.openxmlformats.org/wordprocessingml/2006/main" xmlns:w14="http://schemas.microsoft.com/office/word/2010/wordml" xmlns:w15="http://schemas.microsoft.com/office/word/2012/wordml" xmlns:w16cex="http://schemas.microsoft.com/office/word/2018/wordml/cex" xmlns:w16cid="http://schemas.microsoft.com/office/word/2016/wordml/cid" xmlns:w16="http://schemas.microsoft.com/office/word/2018/wordml" xmlns:w16sdtdh="http://schemas.microsoft.com/office/word/2020/wordml/sdtdatahash" xmlns:w16se="http://schemas.microsoft.com/office/word/2015/wordml/symex" xmlns:wpg="http://schemas.microsoft.com/office/word/2010/wordprocessingGroup" xmlns:wpi="http://schemas.microsoft.com/office/word/2010/wordprocessingInk" xmlns:wne="http://schemas.microsoft.com/office/word/2006/wordml" xmlns:wps="http://schemas.microsoft.com/office/word/2010/wordprocessingShape" mc:Ignorable="w14 w15 w16se w16cid w16 w16cex w16sdtdh wp14">
   <w:body>
     <w:sdt>
       <w:sdtPr>
@@ -1447,15 +1447,7 @@
           <w:sz w:val="24"/>
           <w:szCs w:val="24"/>
         </w:rPr>
-        <w:t xml:space="preserve">Le but est de compter et stocker combien de fois l’utilisateur se déplace sur les pages afin d’afficher ces numéros sur </w:t>
-      </w:r>
-      <w:proofErr w:type="gramStart"/>
-      <w:r>
-        <w:rPr>
-          <w:sz w:val="24"/>
-          <w:szCs w:val="24"/>
-        </w:rPr>
-        <w:t>l’</w:t>
+        <w:t>Le but est de compter et stocker combien de fois l’utilisateur se déplace sur les pages afin d’afficher ces numéros sur l’</w:t>
       </w:r>
       <w:proofErr w:type="spellStart"/>
       <w:r>
@@ -1466,7 +1458,6 @@
         <w:t>index.php</w:t>
       </w:r>
       <w:proofErr w:type="spellEnd"/>
-      <w:proofErr w:type="gramEnd"/>
       <w:r>
         <w:rPr>
           <w:sz w:val="24"/>
@@ -1492,15 +1483,7 @@
           <w:sz w:val="24"/>
           <w:szCs w:val="24"/>
         </w:rPr>
-        <w:t xml:space="preserve">Résultat de </w:t>
-      </w:r>
-      <w:proofErr w:type="gramStart"/>
-      <w:r>
-        <w:rPr>
-          <w:sz w:val="24"/>
-          <w:szCs w:val="24"/>
-        </w:rPr>
-        <w:t>l’</w:t>
+        <w:t>Résultat de l’</w:t>
       </w:r>
       <w:proofErr w:type="spellStart"/>
       <w:r>
@@ -1511,7 +1494,6 @@
         <w:t>index.php</w:t>
       </w:r>
       <w:proofErr w:type="spellEnd"/>
-      <w:proofErr w:type="gramEnd"/>
       <w:r>
         <w:rPr>
           <w:sz w:val="24"/>
@@ -1558,7 +1540,7 @@
             <v:path o:extrusionok="f" gradientshapeok="t" o:connecttype="rect"/>
             <o:lock v:ext="edit" aspectratio="t"/>
           </v:shapetype>
-          <v:shape id="_x0000_i1025" type="#_x0000_t75" style="width:453.25pt;height:270.55pt">
+          <v:shape id="_x0000_i1025" type="#_x0000_t75" style="width:453.25pt;height:270.9pt">
             <v:imagedata r:id="rId14" o:title="exo 1"/>
           </v:shape>
         </w:pict>
@@ -2035,8 +2017,6 @@
         </w:rPr>
         <w:t> !</w:t>
       </w:r>
-      <w:bookmarkStart w:id="4" w:name="_GoBack"/>
-      <w:bookmarkEnd w:id="4"/>
     </w:p>
     <w:p>
       <w:pPr>
@@ -2380,6 +2360,313 @@
           <w:szCs w:val="24"/>
         </w:rPr>
         <w:t>établissez un plan sur papier du fonctionnement final et faites-en part au formateur.</w:t>
+      </w:r>
+    </w:p>
+    <w:p>
+      <w:pPr>
+        <w:rPr>
+          <w:sz w:val="24"/>
+          <w:szCs w:val="24"/>
+        </w:rPr>
+      </w:pPr>
+      <w:r>
+        <w:rPr>
+          <w:sz w:val="24"/>
+          <w:szCs w:val="24"/>
+        </w:rPr>
+        <w:lastRenderedPageBreak/>
+        <w:t>Pour aller plus loin…</w:t>
+      </w:r>
+    </w:p>
+    <w:p>
+      <w:pPr>
+        <w:rPr>
+          <w:sz w:val="24"/>
+          <w:szCs w:val="24"/>
+        </w:rPr>
+      </w:pPr>
+      <w:r>
+        <w:rPr>
+          <w:sz w:val="24"/>
+          <w:szCs w:val="24"/>
+        </w:rPr>
+        <w:t>Ajouter 3 niveaux de difficultés :</w:t>
+      </w:r>
+    </w:p>
+    <w:p>
+      <w:pPr>
+        <w:pStyle w:val="Paragraphedeliste"/>
+        <w:numPr>
+          <w:ilvl w:val="0"/>
+          <w:numId w:val="5"/>
+        </w:numPr>
+        <w:rPr>
+          <w:sz w:val="24"/>
+          <w:szCs w:val="24"/>
+        </w:rPr>
+      </w:pPr>
+      <w:r>
+        <w:rPr>
+          <w:sz w:val="24"/>
+          <w:szCs w:val="24"/>
+        </w:rPr>
+        <w:t xml:space="preserve">Explorateur : le </w:t>
+      </w:r>
+      <w:proofErr w:type="spellStart"/>
+      <w:r>
+        <w:rPr>
+          <w:sz w:val="24"/>
+          <w:szCs w:val="24"/>
+        </w:rPr>
+        <w:t>hero</w:t>
+      </w:r>
+      <w:proofErr w:type="spellEnd"/>
+      <w:r>
+        <w:rPr>
+          <w:sz w:val="24"/>
+          <w:szCs w:val="24"/>
+        </w:rPr>
+        <w:t xml:space="preserve"> affrontera à la suite 5 Gobelins ayant 1 niveau de plus que lui</w:t>
+      </w:r>
+    </w:p>
+    <w:p>
+      <w:pPr>
+        <w:pStyle w:val="Paragraphedeliste"/>
+        <w:numPr>
+          <w:ilvl w:val="0"/>
+          <w:numId w:val="5"/>
+        </w:numPr>
+        <w:rPr>
+          <w:sz w:val="24"/>
+          <w:szCs w:val="24"/>
+        </w:rPr>
+      </w:pPr>
+      <w:r>
+        <w:rPr>
+          <w:sz w:val="24"/>
+          <w:szCs w:val="24"/>
+        </w:rPr>
+        <w:t>Aventurier</w:t>
+      </w:r>
+      <w:r>
+        <w:rPr>
+          <w:sz w:val="24"/>
+          <w:szCs w:val="24"/>
+        </w:rPr>
+        <w:t xml:space="preserve"> : le </w:t>
+      </w:r>
+      <w:proofErr w:type="spellStart"/>
+      <w:r>
+        <w:rPr>
+          <w:sz w:val="24"/>
+          <w:szCs w:val="24"/>
+        </w:rPr>
+        <w:t>hero</w:t>
+      </w:r>
+      <w:proofErr w:type="spellEnd"/>
+      <w:r>
+        <w:rPr>
+          <w:sz w:val="24"/>
+          <w:szCs w:val="24"/>
+        </w:rPr>
+        <w:t xml:space="preserve"> affrontera à la suite </w:t>
+      </w:r>
+      <w:r>
+        <w:rPr>
+          <w:sz w:val="24"/>
+          <w:szCs w:val="24"/>
+        </w:rPr>
+        <w:t>5 Gobelins ayant 1 niveau de plus que lui</w:t>
+      </w:r>
+      <w:r>
+        <w:rPr>
+          <w:sz w:val="24"/>
+          <w:szCs w:val="24"/>
+        </w:rPr>
+        <w:t xml:space="preserve"> et 3 Ogres ayant 1 niveau de plus que lui</w:t>
+      </w:r>
+    </w:p>
+    <w:p>
+      <w:pPr>
+        <w:pStyle w:val="Paragraphedeliste"/>
+        <w:numPr>
+          <w:ilvl w:val="0"/>
+          <w:numId w:val="5"/>
+        </w:numPr>
+        <w:rPr>
+          <w:sz w:val="24"/>
+          <w:szCs w:val="24"/>
+        </w:rPr>
+      </w:pPr>
+      <w:r>
+        <w:rPr>
+          <w:sz w:val="24"/>
+          <w:szCs w:val="24"/>
+        </w:rPr>
+        <w:t xml:space="preserve">Vétéran : </w:t>
+      </w:r>
+      <w:r>
+        <w:rPr>
+          <w:sz w:val="24"/>
+          <w:szCs w:val="24"/>
+        </w:rPr>
+        <w:t xml:space="preserve">le </w:t>
+      </w:r>
+      <w:proofErr w:type="spellStart"/>
+      <w:r>
+        <w:rPr>
+          <w:sz w:val="24"/>
+          <w:szCs w:val="24"/>
+        </w:rPr>
+        <w:t>hero</w:t>
+      </w:r>
+      <w:proofErr w:type="spellEnd"/>
+      <w:r>
+        <w:rPr>
+          <w:sz w:val="24"/>
+          <w:szCs w:val="24"/>
+        </w:rPr>
+        <w:t xml:space="preserve"> affrontera à la suite 5 Gobelins ayant 1 niveau de plus que lui</w:t>
+      </w:r>
+      <w:r>
+        <w:rPr>
+          <w:sz w:val="24"/>
+          <w:szCs w:val="24"/>
+        </w:rPr>
+        <w:t xml:space="preserve">, </w:t>
+      </w:r>
+      <w:r>
+        <w:rPr>
+          <w:sz w:val="24"/>
+          <w:szCs w:val="24"/>
+        </w:rPr>
+        <w:t>3 Ogres ayant 1 niveau de plus que lui</w:t>
+      </w:r>
+      <w:r>
+        <w:rPr>
+          <w:sz w:val="24"/>
+          <w:szCs w:val="24"/>
+        </w:rPr>
+        <w:t xml:space="preserve"> et 2 Dragon dont le dernier a 1 </w:t>
+      </w:r>
+      <w:proofErr w:type="spellStart"/>
+      <w:r>
+        <w:rPr>
+          <w:sz w:val="24"/>
+          <w:szCs w:val="24"/>
+        </w:rPr>
+        <w:t>lvl</w:t>
+      </w:r>
+      <w:proofErr w:type="spellEnd"/>
+      <w:r>
+        <w:rPr>
+          <w:sz w:val="24"/>
+          <w:szCs w:val="24"/>
+        </w:rPr>
+        <w:t xml:space="preserve"> de plus que lui</w:t>
+      </w:r>
+    </w:p>
+    <w:p>
+      <w:pPr>
+        <w:rPr>
+          <w:sz w:val="24"/>
+          <w:szCs w:val="24"/>
+        </w:rPr>
+      </w:pPr>
+      <w:r>
+        <w:rPr>
+          <w:sz w:val="24"/>
+          <w:szCs w:val="24"/>
+        </w:rPr>
+        <w:t xml:space="preserve">Le héro ne doit pas commencer chaque niveau en ayant son maximum de point de vie, </w:t>
+      </w:r>
+      <w:proofErr w:type="gramStart"/>
+      <w:r>
+        <w:rPr>
+          <w:sz w:val="24"/>
+          <w:szCs w:val="24"/>
+        </w:rPr>
+        <w:t>par contre</w:t>
+      </w:r>
+      <w:proofErr w:type="gramEnd"/>
+      <w:r>
+        <w:rPr>
+          <w:sz w:val="24"/>
+          <w:szCs w:val="24"/>
+        </w:rPr>
+        <w:t>, il regagnera 50% de ses points de vie perdu entre chaque combat.</w:t>
+      </w:r>
+    </w:p>
+    <w:p>
+      <w:pPr>
+        <w:rPr>
+          <w:sz w:val="24"/>
+          <w:szCs w:val="24"/>
+        </w:rPr>
+      </w:pPr>
+      <w:r>
+        <w:rPr>
+          <w:sz w:val="24"/>
+          <w:szCs w:val="24"/>
+        </w:rPr>
+        <w:t>(Formule : (</w:t>
+      </w:r>
+      <w:proofErr w:type="spellStart"/>
+      <w:r>
+        <w:rPr>
+          <w:sz w:val="24"/>
+          <w:szCs w:val="24"/>
+        </w:rPr>
+        <w:t>hpMax</w:t>
+      </w:r>
+      <w:proofErr w:type="spellEnd"/>
+      <w:r>
+        <w:rPr>
+          <w:sz w:val="24"/>
+          <w:szCs w:val="24"/>
+        </w:rPr>
+        <w:t xml:space="preserve"> – </w:t>
+      </w:r>
+      <w:proofErr w:type="spellStart"/>
+      <w:proofErr w:type="gramStart"/>
+      <w:r>
+        <w:rPr>
+          <w:sz w:val="24"/>
+          <w:szCs w:val="24"/>
+        </w:rPr>
+        <w:t>hp</w:t>
+      </w:r>
+      <w:proofErr w:type="spellEnd"/>
+      <w:r>
+        <w:rPr>
+          <w:sz w:val="24"/>
+          <w:szCs w:val="24"/>
+        </w:rPr>
+        <w:t>)/</w:t>
+      </w:r>
+      <w:proofErr w:type="gramEnd"/>
+      <w:r>
+        <w:rPr>
+          <w:sz w:val="24"/>
+          <w:szCs w:val="24"/>
+        </w:rPr>
+        <w:t xml:space="preserve">2 = </w:t>
+      </w:r>
+      <w:proofErr w:type="spellStart"/>
+      <w:r>
+        <w:rPr>
+          <w:sz w:val="24"/>
+          <w:szCs w:val="24"/>
+        </w:rPr>
+        <w:t>hp</w:t>
+      </w:r>
+      <w:proofErr w:type="spellEnd"/>
+      <w:r>
+        <w:rPr>
+          <w:sz w:val="24"/>
+          <w:szCs w:val="24"/>
+        </w:rPr>
+        <w:t xml:space="preserve"> gagné entre chaque combat)</w:t>
       </w:r>
     </w:p>
     <w:p>
@@ -2402,7 +2689,7 @@
 </file>
 
 <file path=word/endnotes.xml><?xml version="1.0" encoding="utf-8"?>
-<w:endnotes xmlns:wpc="http://schemas.microsoft.com/office/word/2010/wordprocessingCanvas" xmlns:cx="http://schemas.microsoft.com/office/drawing/2014/chartex" xmlns:mc="http://schemas.openxmlformats.org/markup-compatibility/2006" xmlns:o="urn:schemas-microsoft-com:office:office" xmlns:r="http://schemas.openxmlformats.org/officeDocument/2006/relationships" xmlns:m="http://schemas.openxmlformats.org/officeDocument/2006/math" xmlns:v="urn:schemas-microsoft-com:vml" xmlns:wp14="http://schemas.microsoft.com/office/word/2010/wordprocessingDrawing" xmlns:wp="http://schemas.openxmlformats.org/drawingml/2006/wordprocessingDrawing" xmlns:w10="urn:schemas-microsoft-com:office:word" xmlns:w="http://schemas.openxmlformats.org/wordprocessingml/2006/main" xmlns:w14="http://schemas.microsoft.com/office/word/2010/wordml" xmlns:w15="http://schemas.microsoft.com/office/word/2012/wordml" xmlns:w16se="http://schemas.microsoft.com/office/word/2015/wordml/symex" xmlns:wpg="http://schemas.microsoft.com/office/word/2010/wordprocessingGroup" xmlns:wpi="http://schemas.microsoft.com/office/word/2010/wordprocessingInk" xmlns:wne="http://schemas.microsoft.com/office/word/2006/wordml" xmlns:wps="http://schemas.microsoft.com/office/word/2010/wordprocessingShape" mc:Ignorable="w14 w15 w16se wp14">
+<w:endnotes xmlns:wpc="http://schemas.microsoft.com/office/word/2010/wordprocessingCanvas" xmlns:cx="http://schemas.microsoft.com/office/drawing/2014/chartex" xmlns:cx1="http://schemas.microsoft.com/office/drawing/2015/9/8/chartex" xmlns:cx2="http://schemas.microsoft.com/office/drawing/2015/10/21/chartex" xmlns:cx3="http://schemas.microsoft.com/office/drawing/2016/5/9/chartex" xmlns:cx4="http://schemas.microsoft.com/office/drawing/2016/5/10/chartex" xmlns:cx5="http://schemas.microsoft.com/office/drawing/2016/5/11/chartex" xmlns:cx6="http://schemas.microsoft.com/office/drawing/2016/5/12/chartex" xmlns:cx7="http://schemas.microsoft.com/office/drawing/2016/5/13/chartex" xmlns:cx8="http://schemas.microsoft.com/office/drawing/2016/5/14/chartex" xmlns:mc="http://schemas.openxmlformats.org/markup-compatibility/2006" xmlns:aink="http://schemas.microsoft.com/office/drawing/2016/ink" xmlns:am3d="http://schemas.microsoft.com/office/drawing/2017/model3d" xmlns:o="urn:schemas-microsoft-com:office:office" xmlns:r="http://schemas.openxmlformats.org/officeDocument/2006/relationships" xmlns:m="http://schemas.openxmlformats.org/officeDocument/2006/math" xmlns:v="urn:schemas-microsoft-com:vml" xmlns:wp14="http://schemas.microsoft.com/office/word/2010/wordprocessingDrawing" xmlns:wp="http://schemas.openxmlformats.org/drawingml/2006/wordprocessingDrawing" xmlns:w10="urn:schemas-microsoft-com:office:word" xmlns:w="http://schemas.openxmlformats.org/wordprocessingml/2006/main" xmlns:w14="http://schemas.microsoft.com/office/word/2010/wordml" xmlns:w15="http://schemas.microsoft.com/office/word/2012/wordml" xmlns:w16cex="http://schemas.microsoft.com/office/word/2018/wordml/cex" xmlns:w16cid="http://schemas.microsoft.com/office/word/2016/wordml/cid" xmlns:w16="http://schemas.microsoft.com/office/word/2018/wordml" xmlns:w16sdtdh="http://schemas.microsoft.com/office/word/2020/wordml/sdtdatahash" xmlns:w16se="http://schemas.microsoft.com/office/word/2015/wordml/symex" xmlns:wpg="http://schemas.microsoft.com/office/word/2010/wordprocessingGroup" xmlns:wpi="http://schemas.microsoft.com/office/word/2010/wordprocessingInk" xmlns:wne="http://schemas.microsoft.com/office/word/2006/wordml" xmlns:wps="http://schemas.microsoft.com/office/word/2010/wordprocessingShape" mc:Ignorable="w14 w15 w16se w16cid w16 w16cex w16sdtdh wp14">
   <w:endnote w:type="separator" w:id="-1">
     <w:p>
       <w:pPr>
@@ -2427,7 +2714,7 @@
 </file>
 
 <file path=word/footnotes.xml><?xml version="1.0" encoding="utf-8"?>
-<w:footnotes xmlns:wpc="http://schemas.microsoft.com/office/word/2010/wordprocessingCanvas" xmlns:cx="http://schemas.microsoft.com/office/drawing/2014/chartex" xmlns:mc="http://schemas.openxmlformats.org/markup-compatibility/2006" xmlns:o="urn:schemas-microsoft-com:office:office" xmlns:r="http://schemas.openxmlformats.org/officeDocument/2006/relationships" xmlns:m="http://schemas.openxmlformats.org/officeDocument/2006/math" xmlns:v="urn:schemas-microsoft-com:vml" xmlns:wp14="http://schemas.microsoft.com/office/word/2010/wordprocessingDrawing" xmlns:wp="http://schemas.openxmlformats.org/drawingml/2006/wordprocessingDrawing" xmlns:w10="urn:schemas-microsoft-com:office:word" xmlns:w="http://schemas.openxmlformats.org/wordprocessingml/2006/main" xmlns:w14="http://schemas.microsoft.com/office/word/2010/wordml" xmlns:w15="http://schemas.microsoft.com/office/word/2012/wordml" xmlns:w16se="http://schemas.microsoft.com/office/word/2015/wordml/symex" xmlns:wpg="http://schemas.microsoft.com/office/word/2010/wordprocessingGroup" xmlns:wpi="http://schemas.microsoft.com/office/word/2010/wordprocessingInk" xmlns:wne="http://schemas.microsoft.com/office/word/2006/wordml" xmlns:wps="http://schemas.microsoft.com/office/word/2010/wordprocessingShape" mc:Ignorable="w14 w15 w16se wp14">
+<w:footnotes xmlns:wpc="http://schemas.microsoft.com/office/word/2010/wordprocessingCanvas" xmlns:cx="http://schemas.microsoft.com/office/drawing/2014/chartex" xmlns:cx1="http://schemas.microsoft.com/office/drawing/2015/9/8/chartex" xmlns:cx2="http://schemas.microsoft.com/office/drawing/2015/10/21/chartex" xmlns:cx3="http://schemas.microsoft.com/office/drawing/2016/5/9/chartex" xmlns:cx4="http://schemas.microsoft.com/office/drawing/2016/5/10/chartex" xmlns:cx5="http://schemas.microsoft.com/office/drawing/2016/5/11/chartex" xmlns:cx6="http://schemas.microsoft.com/office/drawing/2016/5/12/chartex" xmlns:cx7="http://schemas.microsoft.com/office/drawing/2016/5/13/chartex" xmlns:cx8="http://schemas.microsoft.com/office/drawing/2016/5/14/chartex" xmlns:mc="http://schemas.openxmlformats.org/markup-compatibility/2006" xmlns:aink="http://schemas.microsoft.com/office/drawing/2016/ink" xmlns:am3d="http://schemas.microsoft.com/office/drawing/2017/model3d" xmlns:o="urn:schemas-microsoft-com:office:office" xmlns:r="http://schemas.openxmlformats.org/officeDocument/2006/relationships" xmlns:m="http://schemas.openxmlformats.org/officeDocument/2006/math" xmlns:v="urn:schemas-microsoft-com:vml" xmlns:wp14="http://schemas.microsoft.com/office/word/2010/wordprocessingDrawing" xmlns:wp="http://schemas.openxmlformats.org/drawingml/2006/wordprocessingDrawing" xmlns:w10="urn:schemas-microsoft-com:office:word" xmlns:w="http://schemas.openxmlformats.org/wordprocessingml/2006/main" xmlns:w14="http://schemas.microsoft.com/office/word/2010/wordml" xmlns:w15="http://schemas.microsoft.com/office/word/2012/wordml" xmlns:w16cex="http://schemas.microsoft.com/office/word/2018/wordml/cex" xmlns:w16cid="http://schemas.microsoft.com/office/word/2016/wordml/cid" xmlns:w16="http://schemas.microsoft.com/office/word/2018/wordml" xmlns:w16sdtdh="http://schemas.microsoft.com/office/word/2020/wordml/sdtdatahash" xmlns:w16se="http://schemas.microsoft.com/office/word/2015/wordml/symex" xmlns:wpg="http://schemas.microsoft.com/office/word/2010/wordprocessingGroup" xmlns:wpi="http://schemas.microsoft.com/office/word/2010/wordprocessingInk" xmlns:wne="http://schemas.microsoft.com/office/word/2006/wordml" xmlns:wps="http://schemas.microsoft.com/office/word/2010/wordprocessingShape" mc:Ignorable="w14 w15 w16se w16cid w16 w16cex w16sdtdh wp14">
   <w:footnote w:type="separator" w:id="-1">
     <w:p>
       <w:pPr>
@@ -2452,7 +2739,7 @@
 </file>
 
 <file path=word/header1.xml><?xml version="1.0" encoding="utf-8"?>
-<w:hdr xmlns:wpc="http://schemas.microsoft.com/office/word/2010/wordprocessingCanvas" xmlns:cx="http://schemas.microsoft.com/office/drawing/2014/chartex" xmlns:mc="http://schemas.openxmlformats.org/markup-compatibility/2006" xmlns:o="urn:schemas-microsoft-com:office:office" xmlns:r="http://schemas.openxmlformats.org/officeDocument/2006/relationships" xmlns:m="http://schemas.openxmlformats.org/officeDocument/2006/math" xmlns:v="urn:schemas-microsoft-com:vml" xmlns:wp14="http://schemas.microsoft.com/office/word/2010/wordprocessingDrawing" xmlns:wp="http://schemas.openxmlformats.org/drawingml/2006/wordprocessingDrawing" xmlns:w10="urn:schemas-microsoft-com:office:word" xmlns:w="http://schemas.openxmlformats.org/wordprocessingml/2006/main" xmlns:w14="http://schemas.microsoft.com/office/word/2010/wordml" xmlns:w15="http://schemas.microsoft.com/office/word/2012/wordml" xmlns:w16se="http://schemas.microsoft.com/office/word/2015/wordml/symex" xmlns:wpg="http://schemas.microsoft.com/office/word/2010/wordprocessingGroup" xmlns:wpi="http://schemas.microsoft.com/office/word/2010/wordprocessingInk" xmlns:wne="http://schemas.microsoft.com/office/word/2006/wordml" xmlns:wps="http://schemas.microsoft.com/office/word/2010/wordprocessingShape" mc:Ignorable="w14 w15 w16se wp14">
+<w:hdr xmlns:wpc="http://schemas.microsoft.com/office/word/2010/wordprocessingCanvas" xmlns:cx="http://schemas.microsoft.com/office/drawing/2014/chartex" xmlns:cx1="http://schemas.microsoft.com/office/drawing/2015/9/8/chartex" xmlns:cx2="http://schemas.microsoft.com/office/drawing/2015/10/21/chartex" xmlns:cx3="http://schemas.microsoft.com/office/drawing/2016/5/9/chartex" xmlns:cx4="http://schemas.microsoft.com/office/drawing/2016/5/10/chartex" xmlns:cx5="http://schemas.microsoft.com/office/drawing/2016/5/11/chartex" xmlns:cx6="http://schemas.microsoft.com/office/drawing/2016/5/12/chartex" xmlns:cx7="http://schemas.microsoft.com/office/drawing/2016/5/13/chartex" xmlns:cx8="http://schemas.microsoft.com/office/drawing/2016/5/14/chartex" xmlns:mc="http://schemas.openxmlformats.org/markup-compatibility/2006" xmlns:aink="http://schemas.microsoft.com/office/drawing/2016/ink" xmlns:am3d="http://schemas.microsoft.com/office/drawing/2017/model3d" xmlns:o="urn:schemas-microsoft-com:office:office" xmlns:r="http://schemas.openxmlformats.org/officeDocument/2006/relationships" xmlns:m="http://schemas.openxmlformats.org/officeDocument/2006/math" xmlns:v="urn:schemas-microsoft-com:vml" xmlns:wp14="http://schemas.microsoft.com/office/word/2010/wordprocessingDrawing" xmlns:wp="http://schemas.openxmlformats.org/drawingml/2006/wordprocessingDrawing" xmlns:w10="urn:schemas-microsoft-com:office:word" xmlns:w="http://schemas.openxmlformats.org/wordprocessingml/2006/main" xmlns:w14="http://schemas.microsoft.com/office/word/2010/wordml" xmlns:w15="http://schemas.microsoft.com/office/word/2012/wordml" xmlns:w16cex="http://schemas.microsoft.com/office/word/2018/wordml/cex" xmlns:w16cid="http://schemas.microsoft.com/office/word/2016/wordml/cid" xmlns:w16="http://schemas.microsoft.com/office/word/2018/wordml" xmlns:w16sdtdh="http://schemas.microsoft.com/office/word/2020/wordml/sdtdatahash" xmlns:w16se="http://schemas.microsoft.com/office/word/2015/wordml/symex" xmlns:wpg="http://schemas.microsoft.com/office/word/2010/wordprocessingGroup" xmlns:wpi="http://schemas.microsoft.com/office/word/2010/wordprocessingInk" xmlns:wne="http://schemas.microsoft.com/office/word/2006/wordml" xmlns:wps="http://schemas.microsoft.com/office/word/2010/wordprocessingShape" mc:Ignorable="w14 w15 w16se w16cid w16 w16cex w16sdtdh wp14">
   <w:p>
     <w:pPr>
       <w:pStyle w:val="En-tte"/>
@@ -2521,7 +2808,7 @@
 </file>
 
 <file path=word/numbering.xml><?xml version="1.0" encoding="utf-8"?>
-<w:numbering xmlns:wpc="http://schemas.microsoft.com/office/word/2010/wordprocessingCanvas" xmlns:cx="http://schemas.microsoft.com/office/drawing/2014/chartex" xmlns:mc="http://schemas.openxmlformats.org/markup-compatibility/2006" xmlns:o="urn:schemas-microsoft-com:office:office" xmlns:r="http://schemas.openxmlformats.org/officeDocument/2006/relationships" xmlns:m="http://schemas.openxmlformats.org/officeDocument/2006/math" xmlns:v="urn:schemas-microsoft-com:vml" xmlns:wp14="http://schemas.microsoft.com/office/word/2010/wordprocessingDrawing" xmlns:wp="http://schemas.openxmlformats.org/drawingml/2006/wordprocessingDrawing" xmlns:w10="urn:schemas-microsoft-com:office:word" xmlns:w="http://schemas.openxmlformats.org/wordprocessingml/2006/main" xmlns:w14="http://schemas.microsoft.com/office/word/2010/wordml" xmlns:w15="http://schemas.microsoft.com/office/word/2012/wordml" xmlns:w16se="http://schemas.microsoft.com/office/word/2015/wordml/symex" xmlns:wpg="http://schemas.microsoft.com/office/word/2010/wordprocessingGroup" xmlns:wpi="http://schemas.microsoft.com/office/word/2010/wordprocessingInk" xmlns:wne="http://schemas.microsoft.com/office/word/2006/wordml" xmlns:wps="http://schemas.microsoft.com/office/word/2010/wordprocessingShape" mc:Ignorable="w14 w15 w16se wp14">
+<w:numbering xmlns:wpc="http://schemas.microsoft.com/office/word/2010/wordprocessingCanvas" xmlns:cx="http://schemas.microsoft.com/office/drawing/2014/chartex" xmlns:cx1="http://schemas.microsoft.com/office/drawing/2015/9/8/chartex" xmlns:cx2="http://schemas.microsoft.com/office/drawing/2015/10/21/chartex" xmlns:cx3="http://schemas.microsoft.com/office/drawing/2016/5/9/chartex" xmlns:cx4="http://schemas.microsoft.com/office/drawing/2016/5/10/chartex" xmlns:cx5="http://schemas.microsoft.com/office/drawing/2016/5/11/chartex" xmlns:cx6="http://schemas.microsoft.com/office/drawing/2016/5/12/chartex" xmlns:cx7="http://schemas.microsoft.com/office/drawing/2016/5/13/chartex" xmlns:cx8="http://schemas.microsoft.com/office/drawing/2016/5/14/chartex" xmlns:mc="http://schemas.openxmlformats.org/markup-compatibility/2006" xmlns:aink="http://schemas.microsoft.com/office/drawing/2016/ink" xmlns:am3d="http://schemas.microsoft.com/office/drawing/2017/model3d" xmlns:o="urn:schemas-microsoft-com:office:office" xmlns:r="http://schemas.openxmlformats.org/officeDocument/2006/relationships" xmlns:m="http://schemas.openxmlformats.org/officeDocument/2006/math" xmlns:v="urn:schemas-microsoft-com:vml" xmlns:wp14="http://schemas.microsoft.com/office/word/2010/wordprocessingDrawing" xmlns:wp="http://schemas.openxmlformats.org/drawingml/2006/wordprocessingDrawing" xmlns:w10="urn:schemas-microsoft-com:office:word" xmlns:w="http://schemas.openxmlformats.org/wordprocessingml/2006/main" xmlns:w14="http://schemas.microsoft.com/office/word/2010/wordml" xmlns:w15="http://schemas.microsoft.com/office/word/2012/wordml" xmlns:w16cex="http://schemas.microsoft.com/office/word/2018/wordml/cex" xmlns:w16cid="http://schemas.microsoft.com/office/word/2016/wordml/cid" xmlns:w16="http://schemas.microsoft.com/office/word/2018/wordml" xmlns:w16sdtdh="http://schemas.microsoft.com/office/word/2020/wordml/sdtdatahash" xmlns:w16se="http://schemas.microsoft.com/office/word/2015/wordml/symex" xmlns:wpg="http://schemas.microsoft.com/office/word/2010/wordprocessingGroup" xmlns:wpi="http://schemas.microsoft.com/office/word/2010/wordprocessingInk" xmlns:wne="http://schemas.microsoft.com/office/word/2006/wordml" xmlns:wps="http://schemas.microsoft.com/office/word/2010/wordprocessingShape" mc:Ignorable="w14 w15 w16se w16cid w16 w16cex w16sdtdh wp14">
   <w:abstractNum w:abstractNumId="0" w15:restartNumberingAfterBreak="0">
     <w:nsid w:val="04DE5C6D"/>
     <w:multiLevelType w:val="hybridMultilevel"/>
@@ -2871,6 +3158,118 @@
       </w:pPr>
       <w:rPr>
         <w:rFonts w:ascii="Calibri" w:eastAsiaTheme="minorEastAsia" w:hAnsi="Calibri" w:cs="Calibri" w:hint="default"/>
+      </w:rPr>
+    </w:lvl>
+    <w:lvl w:ilvl="1" w:tplc="040C0003" w:tentative="1">
+      <w:start w:val="1"/>
+      <w:numFmt w:val="bullet"/>
+      <w:lvlText w:val="o"/>
+      <w:lvlJc w:val="left"/>
+      <w:pPr>
+        <w:ind w:left="1440" w:hanging="360"/>
+      </w:pPr>
+      <w:rPr>
+        <w:rFonts w:ascii="Courier New" w:hAnsi="Courier New" w:cs="Courier New" w:hint="default"/>
+      </w:rPr>
+    </w:lvl>
+    <w:lvl w:ilvl="2" w:tplc="040C0005" w:tentative="1">
+      <w:start w:val="1"/>
+      <w:numFmt w:val="bullet"/>
+      <w:lvlText w:val=""/>
+      <w:lvlJc w:val="left"/>
+      <w:pPr>
+        <w:ind w:left="2160" w:hanging="360"/>
+      </w:pPr>
+      <w:rPr>
+        <w:rFonts w:ascii="Wingdings" w:hAnsi="Wingdings" w:hint="default"/>
+      </w:rPr>
+    </w:lvl>
+    <w:lvl w:ilvl="3" w:tplc="040C0001" w:tentative="1">
+      <w:start w:val="1"/>
+      <w:numFmt w:val="bullet"/>
+      <w:lvlText w:val=""/>
+      <w:lvlJc w:val="left"/>
+      <w:pPr>
+        <w:ind w:left="2880" w:hanging="360"/>
+      </w:pPr>
+      <w:rPr>
+        <w:rFonts w:ascii="Symbol" w:hAnsi="Symbol" w:hint="default"/>
+      </w:rPr>
+    </w:lvl>
+    <w:lvl w:ilvl="4" w:tplc="040C0003" w:tentative="1">
+      <w:start w:val="1"/>
+      <w:numFmt w:val="bullet"/>
+      <w:lvlText w:val="o"/>
+      <w:lvlJc w:val="left"/>
+      <w:pPr>
+        <w:ind w:left="3600" w:hanging="360"/>
+      </w:pPr>
+      <w:rPr>
+        <w:rFonts w:ascii="Courier New" w:hAnsi="Courier New" w:cs="Courier New" w:hint="default"/>
+      </w:rPr>
+    </w:lvl>
+    <w:lvl w:ilvl="5" w:tplc="040C0005" w:tentative="1">
+      <w:start w:val="1"/>
+      <w:numFmt w:val="bullet"/>
+      <w:lvlText w:val=""/>
+      <w:lvlJc w:val="left"/>
+      <w:pPr>
+        <w:ind w:left="4320" w:hanging="360"/>
+      </w:pPr>
+      <w:rPr>
+        <w:rFonts w:ascii="Wingdings" w:hAnsi="Wingdings" w:hint="default"/>
+      </w:rPr>
+    </w:lvl>
+    <w:lvl w:ilvl="6" w:tplc="040C0001" w:tentative="1">
+      <w:start w:val="1"/>
+      <w:numFmt w:val="bullet"/>
+      <w:lvlText w:val=""/>
+      <w:lvlJc w:val="left"/>
+      <w:pPr>
+        <w:ind w:left="5040" w:hanging="360"/>
+      </w:pPr>
+      <w:rPr>
+        <w:rFonts w:ascii="Symbol" w:hAnsi="Symbol" w:hint="default"/>
+      </w:rPr>
+    </w:lvl>
+    <w:lvl w:ilvl="7" w:tplc="040C0003" w:tentative="1">
+      <w:start w:val="1"/>
+      <w:numFmt w:val="bullet"/>
+      <w:lvlText w:val="o"/>
+      <w:lvlJc w:val="left"/>
+      <w:pPr>
+        <w:ind w:left="5760" w:hanging="360"/>
+      </w:pPr>
+      <w:rPr>
+        <w:rFonts w:ascii="Courier New" w:hAnsi="Courier New" w:cs="Courier New" w:hint="default"/>
+      </w:rPr>
+    </w:lvl>
+    <w:lvl w:ilvl="8" w:tplc="040C0005" w:tentative="1">
+      <w:start w:val="1"/>
+      <w:numFmt w:val="bullet"/>
+      <w:lvlText w:val=""/>
+      <w:lvlJc w:val="left"/>
+      <w:pPr>
+        <w:ind w:left="6480" w:hanging="360"/>
+      </w:pPr>
+      <w:rPr>
+        <w:rFonts w:ascii="Wingdings" w:hAnsi="Wingdings" w:hint="default"/>
+      </w:rPr>
+    </w:lvl>
+  </w:abstractNum>
+  <w:abstractNum w:abstractNumId="4" w15:restartNumberingAfterBreak="0">
+    <w:nsid w:val="562A6074"/>
+    <w:multiLevelType w:val="hybridMultilevel"/>
+    <w:tmpl w:val="83606140"/>
+    <w:lvl w:ilvl="0" w:tplc="51E8B7BE">
+      <w:numFmt w:val="bullet"/>
+      <w:lvlText w:val=""/>
+      <w:lvlJc w:val="left"/>
+      <w:pPr>
+        <w:ind w:left="720" w:hanging="360"/>
+      </w:pPr>
+      <w:rPr>
+        <w:rFonts w:ascii="Symbol" w:eastAsiaTheme="minorEastAsia" w:hAnsi="Symbol" w:cstheme="minorBidi" w:hint="default"/>
       </w:rPr>
     </w:lvl>
     <w:lvl w:ilvl="1" w:tplc="040C0003" w:tentative="1">
@@ -2982,11 +3381,14 @@
   <w:num w:numId="4">
     <w:abstractNumId w:val="3"/>
   </w:num>
+  <w:num w:numId="5">
+    <w:abstractNumId w:val="4"/>
+  </w:num>
 </w:numbering>
 </file>
 
 <file path=word/styles.xml><?xml version="1.0" encoding="utf-8"?>
-<w:styles xmlns:mc="http://schemas.openxmlformats.org/markup-compatibility/2006" xmlns:r="http://schemas.openxmlformats.org/officeDocument/2006/relationships" xmlns:w="http://schemas.openxmlformats.org/wordprocessingml/2006/main" xmlns:w14="http://schemas.microsoft.com/office/word/2010/wordml" xmlns:w15="http://schemas.microsoft.com/office/word/2012/wordml" xmlns:w16se="http://schemas.microsoft.com/office/word/2015/wordml/symex" mc:Ignorable="w14 w15 w16se">
+<w:styles xmlns:mc="http://schemas.openxmlformats.org/markup-compatibility/2006" xmlns:r="http://schemas.openxmlformats.org/officeDocument/2006/relationships" xmlns:w="http://schemas.openxmlformats.org/wordprocessingml/2006/main" xmlns:w14="http://schemas.microsoft.com/office/word/2010/wordml" xmlns:w15="http://schemas.microsoft.com/office/word/2012/wordml" xmlns:w16cex="http://schemas.microsoft.com/office/word/2018/wordml/cex" xmlns:w16cid="http://schemas.microsoft.com/office/word/2016/wordml/cid" xmlns:w16="http://schemas.microsoft.com/office/word/2018/wordml" xmlns:w16sdtdh="http://schemas.microsoft.com/office/word/2020/wordml/sdtdatahash" xmlns:w16se="http://schemas.microsoft.com/office/word/2015/wordml/symex" mc:Ignorable="w14 w15 w16se w16cid w16 w16cex w16sdtdh">
   <w:docDefaults>
     <w:rPrDefault>
       <w:rPr>
@@ -3000,7 +3402,7 @@
       </w:pPr>
     </w:pPrDefault>
   </w:docDefaults>
-  <w:latentStyles w:defLockedState="0" w:defUIPriority="99" w:defSemiHidden="0" w:defUnhideWhenUsed="0" w:defQFormat="0" w:count="371">
+  <w:latentStyles w:defLockedState="0" w:defUIPriority="99" w:defSemiHidden="0" w:defUnhideWhenUsed="0" w:defQFormat="0" w:count="376">
     <w:lsdException w:name="Normal" w:uiPriority="0" w:qFormat="1"/>
     <w:lsdException w:name="heading 1" w:uiPriority="9" w:qFormat="1"/>
     <w:lsdException w:name="heading 2" w:semiHidden="1" w:uiPriority="9" w:unhideWhenUsed="1" w:qFormat="1"/>
@@ -3106,7 +3508,6 @@
     <w:lsdException w:name="HTML Sample" w:semiHidden="1" w:unhideWhenUsed="1"/>
     <w:lsdException w:name="HTML Typewriter" w:semiHidden="1" w:unhideWhenUsed="1"/>
     <w:lsdException w:name="HTML Variable" w:semiHidden="1" w:unhideWhenUsed="1"/>
-    <w:lsdException w:name="Normal Table" w:semiHidden="1" w:unhideWhenUsed="1"/>
     <w:lsdException w:name="annotation subject" w:semiHidden="1" w:unhideWhenUsed="1"/>
     <w:lsdException w:name="No List" w:semiHidden="1" w:unhideWhenUsed="1"/>
     <w:lsdException w:name="Outline List 1" w:semiHidden="1" w:unhideWhenUsed="1"/>
@@ -3149,11 +3550,8 @@
     <w:lsdException w:name="Table Contemporary" w:semiHidden="1" w:unhideWhenUsed="1"/>
     <w:lsdException w:name="Table Elegant" w:semiHidden="1" w:unhideWhenUsed="1"/>
     <w:lsdException w:name="Table Professional" w:semiHidden="1" w:unhideWhenUsed="1"/>
-    <w:lsdException w:name="Table Subtle 1" w:semiHidden="1" w:unhideWhenUsed="1"/>
     <w:lsdException w:name="Table Subtle 2" w:semiHidden="1" w:unhideWhenUsed="1"/>
     <w:lsdException w:name="Table Web 1" w:semiHidden="1" w:unhideWhenUsed="1"/>
-    <w:lsdException w:name="Table Web 2" w:semiHidden="1" w:unhideWhenUsed="1"/>
-    <w:lsdException w:name="Table Web 3" w:semiHidden="1" w:unhideWhenUsed="1"/>
     <w:lsdException w:name="Balloon Text" w:semiHidden="1" w:unhideWhenUsed="1"/>
     <w:lsdException w:name="Table Grid" w:uiPriority="39"/>
     <w:lsdException w:name="Table Theme" w:semiHidden="1" w:unhideWhenUsed="1"/>
@@ -3372,6 +3770,11 @@
     <w:lsdException w:name="List Table 5 Dark Accent 6" w:uiPriority="50"/>
     <w:lsdException w:name="List Table 6 Colorful Accent 6" w:uiPriority="51"/>
     <w:lsdException w:name="List Table 7 Colorful Accent 6" w:uiPriority="52"/>
+    <w:lsdException w:name="Mention" w:semiHidden="1" w:unhideWhenUsed="1"/>
+    <w:lsdException w:name="Smart Hyperlink" w:semiHidden="1" w:unhideWhenUsed="1"/>
+    <w:lsdException w:name="Hashtag" w:semiHidden="1" w:unhideWhenUsed="1"/>
+    <w:lsdException w:name="Unresolved Mention" w:semiHidden="1" w:unhideWhenUsed="1"/>
+    <w:lsdException w:name="Smart Link" w:semiHidden="1" w:unhideWhenUsed="1"/>
   </w:latentStyles>
   <w:style w:type="paragraph" w:default="1" w:styleId="Normal">
     <w:name w:val="Normal"/>
@@ -3963,7 +4366,7 @@
       <w:szCs w:val="24"/>
     </w:rPr>
   </w:style>
-  <w:style w:type="character" w:styleId="Emphaseple">
+  <w:style w:type="character" w:styleId="Accentuationlgre">
     <w:name w:val="Subtle Emphasis"/>
     <w:uiPriority w:val="19"/>
     <w:qFormat/>
@@ -3974,7 +4377,7 @@
       <w:color w:val="1F3763" w:themeColor="accent1" w:themeShade="7F"/>
     </w:rPr>
   </w:style>
-  <w:style w:type="character" w:styleId="Emphaseintense">
+  <w:style w:type="character" w:styleId="Accentuationintense">
     <w:name w:val="Intense Emphasis"/>
     <w:uiPriority w:val="21"/>
     <w:qFormat/>
@@ -3987,7 +4390,7 @@
       <w:spacing w:val="10"/>
     </w:rPr>
   </w:style>
-  <w:style w:type="character" w:styleId="Rfrenceple">
+  <w:style w:type="character" w:styleId="Rfrencelgre">
     <w:name w:val="Subtle Reference"/>
     <w:uiPriority w:val="31"/>
     <w:qFormat/>

</xml_diff>

<commit_message>
correction exo session panier
</commit_message>
<xml_diff>
--- a/cours/Cours PHP SESSION.docx
+++ b/cours/Cours PHP SESSION.docx
@@ -401,23 +401,7 @@
           <w:sz w:val="24"/>
           <w:szCs w:val="24"/>
         </w:rPr>
-        <w:t xml:space="preserve">Un peu comme le </w:t>
-      </w:r>
-      <w:proofErr w:type="spellStart"/>
-      <w:r>
-        <w:rPr>
-          <w:sz w:val="24"/>
-          <w:szCs w:val="24"/>
-        </w:rPr>
-        <w:t>localStorage</w:t>
-      </w:r>
-      <w:proofErr w:type="spellEnd"/>
-      <w:r>
-        <w:rPr>
-          <w:sz w:val="24"/>
-          <w:szCs w:val="24"/>
-        </w:rPr>
-        <w:t xml:space="preserve"> d’un navigateur, vous pouvez sauvegarder des données que vous allez utiliser sur vos différentes pages.</w:t>
+        <w:t>Un peu comme le localStorage d’un navigateur, vous pouvez sauvegarder des données que vous allez utiliser sur vos différentes pages.</w:t>
       </w:r>
     </w:p>
     <w:p>
@@ -505,39 +489,7 @@
           <w:sz w:val="24"/>
           <w:szCs w:val="24"/>
         </w:rPr>
-        <w:t>Au début de chaque page vous allez devoir utiliser la fonction « </w:t>
-      </w:r>
-      <w:proofErr w:type="spellStart"/>
-      <w:r>
-        <w:rPr>
-          <w:sz w:val="24"/>
-          <w:szCs w:val="24"/>
-        </w:rPr>
-        <w:t>session_</w:t>
-      </w:r>
-      <w:proofErr w:type="gramStart"/>
-      <w:r>
-        <w:rPr>
-          <w:sz w:val="24"/>
-          <w:szCs w:val="24"/>
-        </w:rPr>
-        <w:t>start</w:t>
-      </w:r>
-      <w:proofErr w:type="spellEnd"/>
-      <w:r>
-        <w:rPr>
-          <w:sz w:val="24"/>
-          <w:szCs w:val="24"/>
-        </w:rPr>
-        <w:t>(</w:t>
-      </w:r>
-      <w:proofErr w:type="gramEnd"/>
-      <w:r>
-        <w:rPr>
-          <w:sz w:val="24"/>
-          <w:szCs w:val="24"/>
-        </w:rPr>
-        <w:t>) » afin de pouvoir avoir accès à notre session.</w:t>
+        <w:t>Au début de chaque page vous allez devoir utiliser la fonction « session_start() » afin de pouvoir avoir accès à notre session.</w:t>
       </w:r>
     </w:p>
     <w:p>
@@ -657,39 +609,7 @@
           <w:szCs w:val="24"/>
         </w:rPr>
         <w:lastRenderedPageBreak/>
-        <w:t xml:space="preserve">Une fois </w:t>
-      </w:r>
-      <w:proofErr w:type="spellStart"/>
-      <w:r>
-        <w:rPr>
-          <w:sz w:val="24"/>
-          <w:szCs w:val="24"/>
-        </w:rPr>
-        <w:t>session_</w:t>
-      </w:r>
-      <w:proofErr w:type="gramStart"/>
-      <w:r>
-        <w:rPr>
-          <w:sz w:val="24"/>
-          <w:szCs w:val="24"/>
-        </w:rPr>
-        <w:t>start</w:t>
-      </w:r>
-      <w:proofErr w:type="spellEnd"/>
-      <w:r>
-        <w:rPr>
-          <w:sz w:val="24"/>
-          <w:szCs w:val="24"/>
-        </w:rPr>
-        <w:t>(</w:t>
-      </w:r>
-      <w:proofErr w:type="gramEnd"/>
-      <w:r>
-        <w:rPr>
-          <w:sz w:val="24"/>
-          <w:szCs w:val="24"/>
-        </w:rPr>
-        <w:t>) effectué, vous pouvez utiliser notre variable $_SESSION pour stocker des valeurs, nous allons ici simulez un utilisateur connecté.</w:t>
+        <w:t>Une fois session_start() effectué, vous pouvez utiliser notre variable $_SESSION pour stocker des valeurs, nous allons ici simulez un utilisateur connecté.</w:t>
       </w:r>
     </w:p>
     <w:p>
@@ -968,39 +888,7 @@
           <w:szCs w:val="24"/>
         </w:rPr>
         <w:lastRenderedPageBreak/>
-        <w:t>Nous pouvons aussi créer une déconnexion en détruisant la session actuelle avec la fonction « </w:t>
-      </w:r>
-      <w:proofErr w:type="spellStart"/>
-      <w:r>
-        <w:rPr>
-          <w:sz w:val="24"/>
-          <w:szCs w:val="24"/>
-        </w:rPr>
-        <w:t>session_</w:t>
-      </w:r>
-      <w:proofErr w:type="gramStart"/>
-      <w:r>
-        <w:rPr>
-          <w:sz w:val="24"/>
-          <w:szCs w:val="24"/>
-        </w:rPr>
-        <w:t>destoy</w:t>
-      </w:r>
-      <w:proofErr w:type="spellEnd"/>
-      <w:r>
-        <w:rPr>
-          <w:sz w:val="24"/>
-          <w:szCs w:val="24"/>
-        </w:rPr>
-        <w:t>(</w:t>
-      </w:r>
-      <w:proofErr w:type="gramEnd"/>
-      <w:r>
-        <w:rPr>
-          <w:sz w:val="24"/>
-          <w:szCs w:val="24"/>
-        </w:rPr>
-        <w:t>) »</w:t>
+        <w:t>Nous pouvons aussi créer une déconnexion en détruisant la session actuelle avec la fonction « session_destoy() »</w:t>
       </w:r>
       <w:r>
         <w:rPr>
@@ -1209,23 +1097,7 @@
           <w:sz w:val="24"/>
           <w:szCs w:val="24"/>
         </w:rPr>
-        <w:t xml:space="preserve"> « </w:t>
-      </w:r>
-      <w:proofErr w:type="spellStart"/>
-      <w:r>
-        <w:rPr>
-          <w:sz w:val="24"/>
-          <w:szCs w:val="24"/>
-        </w:rPr>
-        <w:t>session.php</w:t>
-      </w:r>
-      <w:proofErr w:type="spellEnd"/>
-      <w:r>
-        <w:rPr>
-          <w:sz w:val="24"/>
-          <w:szCs w:val="24"/>
-        </w:rPr>
-        <w:t xml:space="preserve"> » les variables contenues dans </w:t>
+        <w:t xml:space="preserve"> « session.php » les variables contenues dans </w:t>
       </w:r>
       <w:r>
         <w:rPr>
@@ -1375,23 +1247,7 @@
           <w:sz w:val="24"/>
           <w:szCs w:val="24"/>
         </w:rPr>
-        <w:t xml:space="preserve"> un projet avec 4 pages différentes (page1.php, page2.php etc…) + une page </w:t>
-      </w:r>
-      <w:proofErr w:type="spellStart"/>
-      <w:r>
-        <w:rPr>
-          <w:sz w:val="24"/>
-          <w:szCs w:val="24"/>
-        </w:rPr>
-        <w:t>index.php</w:t>
-      </w:r>
-      <w:proofErr w:type="spellEnd"/>
-      <w:r>
-        <w:rPr>
-          <w:sz w:val="24"/>
-          <w:szCs w:val="24"/>
-        </w:rPr>
-        <w:t>.</w:t>
+        <w:t xml:space="preserve"> un projet avec 4 pages différentes (page1.php, page2.php etc…) + une page index.php.</w:t>
       </w:r>
     </w:p>
     <w:p>
@@ -1411,23 +1267,7 @@
           <w:sz w:val="24"/>
           <w:szCs w:val="24"/>
         </w:rPr>
-        <w:t>Créer des liens vers toutes les pages dans l’</w:t>
-      </w:r>
-      <w:proofErr w:type="spellStart"/>
-      <w:r>
-        <w:rPr>
-          <w:sz w:val="24"/>
-          <w:szCs w:val="24"/>
-        </w:rPr>
-        <w:t>index.php</w:t>
-      </w:r>
-      <w:proofErr w:type="spellEnd"/>
-      <w:r>
-        <w:rPr>
-          <w:sz w:val="24"/>
-          <w:szCs w:val="24"/>
-        </w:rPr>
-        <w:t>.</w:t>
+        <w:t>Créer des liens vers toutes les pages dans l’index.php.</w:t>
       </w:r>
     </w:p>
     <w:p>
@@ -1447,23 +1287,7 @@
           <w:sz w:val="24"/>
           <w:szCs w:val="24"/>
         </w:rPr>
-        <w:t>Le but est de compter et stocker combien de fois l’utilisateur se déplace sur les pages afin d’afficher ces numéros sur l’</w:t>
-      </w:r>
-      <w:proofErr w:type="spellStart"/>
-      <w:r>
-        <w:rPr>
-          <w:sz w:val="24"/>
-          <w:szCs w:val="24"/>
-        </w:rPr>
-        <w:t>index.php</w:t>
-      </w:r>
-      <w:proofErr w:type="spellEnd"/>
-      <w:r>
-        <w:rPr>
-          <w:sz w:val="24"/>
-          <w:szCs w:val="24"/>
-        </w:rPr>
-        <w:t>.</w:t>
+        <w:t>Le but est de compter et stocker combien de fois l’utilisateur se déplace sur les pages afin d’afficher ces numéros sur l’index.php.</w:t>
       </w:r>
     </w:p>
     <w:p>
@@ -1483,23 +1307,7 @@
           <w:sz w:val="24"/>
           <w:szCs w:val="24"/>
         </w:rPr>
-        <w:t>Résultat de l’</w:t>
-      </w:r>
-      <w:proofErr w:type="spellStart"/>
-      <w:r>
-        <w:rPr>
-          <w:sz w:val="24"/>
-          <w:szCs w:val="24"/>
-        </w:rPr>
-        <w:t>index.php</w:t>
-      </w:r>
-      <w:proofErr w:type="spellEnd"/>
-      <w:r>
-        <w:rPr>
-          <w:sz w:val="24"/>
-          <w:szCs w:val="24"/>
-        </w:rPr>
-        <w:t xml:space="preserve"> : </w:t>
+        <w:t xml:space="preserve">Résultat de l’index.php : </w:t>
       </w:r>
     </w:p>
     <w:p>
@@ -1586,33 +1394,8 @@
           <w:sz w:val="24"/>
           <w:szCs w:val="24"/>
         </w:rPr>
-        <w:t xml:space="preserve">Le projet va contenir un </w:t>
-      </w:r>
-      <w:proofErr w:type="spellStart"/>
-      <w:r>
-        <w:rPr>
-          <w:sz w:val="24"/>
-          <w:szCs w:val="24"/>
-        </w:rPr>
-        <w:t>index.php</w:t>
-      </w:r>
-      <w:proofErr w:type="spellEnd"/>
-      <w:r>
-        <w:rPr>
-          <w:sz w:val="24"/>
-          <w:szCs w:val="24"/>
-        </w:rPr>
-        <w:t xml:space="preserve"> un </w:t>
-      </w:r>
-      <w:proofErr w:type="spellStart"/>
-      <w:r>
-        <w:rPr>
-          <w:sz w:val="24"/>
-          <w:szCs w:val="24"/>
-        </w:rPr>
-        <w:t>header.php</w:t>
-      </w:r>
-      <w:proofErr w:type="spellEnd"/>
+        <w:t>Le projet va contenir un index.php un header.php</w:t>
+      </w:r>
       <w:r>
         <w:rPr>
           <w:sz w:val="24"/>
@@ -1634,33 +1417,8 @@
           <w:sz w:val="24"/>
           <w:szCs w:val="24"/>
         </w:rPr>
-        <w:t xml:space="preserve">Le </w:t>
-      </w:r>
-      <w:proofErr w:type="spellStart"/>
-      <w:r>
-        <w:rPr>
-          <w:sz w:val="24"/>
-          <w:szCs w:val="24"/>
-        </w:rPr>
-        <w:t>header.php</w:t>
-      </w:r>
-      <w:proofErr w:type="spellEnd"/>
-      <w:r>
-        <w:rPr>
-          <w:sz w:val="24"/>
-          <w:szCs w:val="24"/>
-        </w:rPr>
-        <w:t xml:space="preserve"> est inclus dans notre </w:t>
-      </w:r>
-      <w:proofErr w:type="spellStart"/>
-      <w:r>
-        <w:rPr>
-          <w:sz w:val="24"/>
-          <w:szCs w:val="24"/>
-        </w:rPr>
-        <w:t>index.php</w:t>
-      </w:r>
-      <w:proofErr w:type="spellEnd"/>
+        <w:t>Le header.php est inclus dans notre index.php</w:t>
+      </w:r>
     </w:p>
     <w:p>
       <w:pPr>
@@ -1675,17 +1433,8 @@
           <w:sz w:val="24"/>
           <w:szCs w:val="24"/>
         </w:rPr>
-        <w:t xml:space="preserve">Récupéré aussi sur discord le fichier </w:t>
-      </w:r>
-      <w:proofErr w:type="spellStart"/>
-      <w:r>
-        <w:rPr>
-          <w:sz w:val="24"/>
-          <w:szCs w:val="24"/>
-        </w:rPr>
-        <w:t>user.php</w:t>
-      </w:r>
-      <w:proofErr w:type="spellEnd"/>
+        <w:t>Récupéré aussi sur discord le fichier user.php</w:t>
+      </w:r>
     </w:p>
     <w:p>
       <w:pPr>
@@ -1723,17 +1472,8 @@
           <w:sz w:val="24"/>
           <w:szCs w:val="24"/>
         </w:rPr>
-        <w:t xml:space="preserve"> en vous basant sur les données dans le </w:t>
-      </w:r>
-      <w:proofErr w:type="spellStart"/>
-      <w:r>
-        <w:rPr>
-          <w:sz w:val="24"/>
-          <w:szCs w:val="24"/>
-        </w:rPr>
-        <w:t>user.php</w:t>
-      </w:r>
-      <w:proofErr w:type="spellEnd"/>
+        <w:t xml:space="preserve"> en vous basant sur les données dans le user.php</w:t>
+      </w:r>
       <w:r>
         <w:rPr>
           <w:sz w:val="24"/>
@@ -1838,23 +1578,7 @@
           <w:sz w:val="24"/>
           <w:szCs w:val="24"/>
         </w:rPr>
-        <w:t xml:space="preserve">Récupérer le fichier </w:t>
-      </w:r>
-      <w:proofErr w:type="spellStart"/>
-      <w:r>
-        <w:rPr>
-          <w:sz w:val="24"/>
-          <w:szCs w:val="24"/>
-        </w:rPr>
-        <w:t>item.php</w:t>
-      </w:r>
-      <w:proofErr w:type="spellEnd"/>
-      <w:r>
-        <w:rPr>
-          <w:sz w:val="24"/>
-          <w:szCs w:val="24"/>
-        </w:rPr>
-        <w:t xml:space="preserve"> sur discord.</w:t>
+        <w:t>Récupérer le fichier item.php sur discord.</w:t>
       </w:r>
     </w:p>
     <w:p>
@@ -1894,17 +1618,8 @@
           <w:sz w:val="24"/>
           <w:szCs w:val="24"/>
         </w:rPr>
-        <w:t xml:space="preserve">Sur votre page d’accueil, vous allez avoir la liste des articles présents dans </w:t>
-      </w:r>
-      <w:proofErr w:type="spellStart"/>
-      <w:r>
-        <w:rPr>
-          <w:sz w:val="24"/>
-          <w:szCs w:val="24"/>
-        </w:rPr>
-        <w:t>item.php</w:t>
-      </w:r>
-      <w:proofErr w:type="spellEnd"/>
+        <w:t>Sur votre page d’accueil, vous allez avoir la liste des articles présents dans item.php</w:t>
+      </w:r>
     </w:p>
     <w:p>
       <w:pPr>
@@ -1963,23 +1678,7 @@
           <w:sz w:val="24"/>
           <w:szCs w:val="24"/>
         </w:rPr>
-        <w:t xml:space="preserve">Vous aurez par la suite une page </w:t>
-      </w:r>
-      <w:proofErr w:type="spellStart"/>
-      <w:r>
-        <w:rPr>
-          <w:sz w:val="24"/>
-          <w:szCs w:val="24"/>
-        </w:rPr>
-        <w:t>panier.php</w:t>
-      </w:r>
-      <w:proofErr w:type="spellEnd"/>
-      <w:r>
-        <w:rPr>
-          <w:sz w:val="24"/>
-          <w:szCs w:val="24"/>
-        </w:rPr>
-        <w:t xml:space="preserve"> qui va lister tous les items que vous avez mis dans votre panier, avec bien entendu l’affichage d’une valeur total qui va représenter le prix total de vos produits choisis</w:t>
+        <w:t>Vous aurez par la suite une page panier.php qui va lister tous les items que vous avez mis dans votre panier, avec bien entendu l’affichage d’une valeur total qui va représenter le prix total de vos produits choisis</w:t>
       </w:r>
     </w:p>
     <w:p>
@@ -1999,23 +1698,7 @@
           <w:sz w:val="24"/>
           <w:szCs w:val="24"/>
         </w:rPr>
-        <w:t xml:space="preserve">Si vous êtes partant, réfléchissez à un moyen de supprimer un item de votre panier quand vous êtes sur la page </w:t>
-      </w:r>
-      <w:proofErr w:type="spellStart"/>
-      <w:r>
-        <w:rPr>
-          <w:sz w:val="24"/>
-          <w:szCs w:val="24"/>
-        </w:rPr>
-        <w:t>panier.php</w:t>
-      </w:r>
-      <w:proofErr w:type="spellEnd"/>
-      <w:r>
-        <w:rPr>
-          <w:sz w:val="24"/>
-          <w:szCs w:val="24"/>
-        </w:rPr>
-        <w:t> !</w:t>
+        <w:t>Si vous êtes partant, réfléchissez à un moyen de supprimer un item de votre panier quand vous êtes sur la page panier.php !</w:t>
       </w:r>
     </w:p>
     <w:p>
@@ -2052,23 +1735,7 @@
           <w:sz w:val="24"/>
           <w:szCs w:val="24"/>
         </w:rPr>
-        <w:t xml:space="preserve"> le projet </w:t>
-      </w:r>
-      <w:proofErr w:type="spellStart"/>
-      <w:r>
-        <w:rPr>
-          <w:sz w:val="24"/>
-          <w:szCs w:val="24"/>
-        </w:rPr>
-        <w:t>heroes</w:t>
-      </w:r>
-      <w:proofErr w:type="spellEnd"/>
-      <w:r>
-        <w:rPr>
-          <w:sz w:val="24"/>
-          <w:szCs w:val="24"/>
-        </w:rPr>
-        <w:t xml:space="preserve"> fait précédemment</w:t>
+        <w:t xml:space="preserve"> le projet heroes fait précédemment</w:t>
       </w:r>
       <w:r>
         <w:rPr>
@@ -2090,139 +1757,43 @@
           <w:sz w:val="24"/>
           <w:szCs w:val="24"/>
         </w:rPr>
-        <w:t xml:space="preserve">Le but va être dans un premier temps d’avoir un formulaire qui nous permet de créer un </w:t>
-      </w:r>
-      <w:proofErr w:type="spellStart"/>
-      <w:r>
-        <w:rPr>
-          <w:sz w:val="24"/>
-          <w:szCs w:val="24"/>
-        </w:rPr>
-        <w:t>hero</w:t>
-      </w:r>
-      <w:proofErr w:type="spellEnd"/>
-      <w:r>
-        <w:rPr>
-          <w:sz w:val="24"/>
-          <w:szCs w:val="24"/>
-        </w:rPr>
-        <w:t>, avec un champ</w:t>
-      </w:r>
-      <w:r>
-        <w:rPr>
-          <w:sz w:val="24"/>
-          <w:szCs w:val="24"/>
-        </w:rPr>
-        <w:t xml:space="preserve"> select pour choisir la </w:t>
-      </w:r>
-      <w:proofErr w:type="spellStart"/>
-      <w:r>
-        <w:rPr>
-          <w:sz w:val="24"/>
-          <w:szCs w:val="24"/>
-        </w:rPr>
-        <w:t>class</w:t>
-      </w:r>
-      <w:proofErr w:type="spellEnd"/>
-      <w:r>
-        <w:rPr>
-          <w:sz w:val="24"/>
-          <w:szCs w:val="24"/>
-        </w:rPr>
-        <w:t>,</w:t>
-      </w:r>
-      <w:r>
-        <w:rPr>
-          <w:sz w:val="24"/>
-          <w:szCs w:val="24"/>
-        </w:rPr>
-        <w:t xml:space="preserve"> un champ </w:t>
-      </w:r>
-      <w:proofErr w:type="spellStart"/>
-      <w:r>
-        <w:rPr>
-          <w:sz w:val="24"/>
-          <w:szCs w:val="24"/>
-        </w:rPr>
-        <w:t>text</w:t>
-      </w:r>
-      <w:proofErr w:type="spellEnd"/>
-      <w:r>
-        <w:rPr>
-          <w:sz w:val="24"/>
-          <w:szCs w:val="24"/>
-        </w:rPr>
-        <w:t xml:space="preserve"> pour renseigner le nom.</w:t>
-      </w:r>
-      <w:r>
-        <w:rPr>
-          <w:sz w:val="24"/>
-          <w:szCs w:val="24"/>
-        </w:rPr>
-        <w:t xml:space="preserve"> Et un champ file qui va nous permettre d’attribuer à notre </w:t>
-      </w:r>
-      <w:proofErr w:type="spellStart"/>
-      <w:r>
-        <w:rPr>
-          <w:sz w:val="24"/>
-          <w:szCs w:val="24"/>
-        </w:rPr>
-        <w:t>hero</w:t>
-      </w:r>
-      <w:proofErr w:type="spellEnd"/>
-      <w:r>
-        <w:rPr>
-          <w:sz w:val="24"/>
-          <w:szCs w:val="24"/>
-        </w:rPr>
-        <w:t xml:space="preserve"> une image.</w:t>
-      </w:r>
-    </w:p>
-    <w:p>
-      <w:pPr>
-        <w:rPr>
-          <w:sz w:val="24"/>
-          <w:szCs w:val="24"/>
-        </w:rPr>
-      </w:pPr>
-      <w:r>
-        <w:rPr>
-          <w:sz w:val="24"/>
-          <w:szCs w:val="24"/>
-        </w:rPr>
-        <w:t xml:space="preserve">Lorsqu’un </w:t>
-      </w:r>
-      <w:proofErr w:type="spellStart"/>
-      <w:r>
-        <w:rPr>
-          <w:sz w:val="24"/>
-          <w:szCs w:val="24"/>
-        </w:rPr>
-        <w:t>hero</w:t>
-      </w:r>
-      <w:proofErr w:type="spellEnd"/>
-      <w:r>
-        <w:rPr>
-          <w:sz w:val="24"/>
-          <w:szCs w:val="24"/>
-        </w:rPr>
-        <w:t xml:space="preserve"> est créé le formulaire ne s’affiche plus, si le </w:t>
-      </w:r>
-      <w:proofErr w:type="spellStart"/>
-      <w:r>
-        <w:rPr>
-          <w:sz w:val="24"/>
-          <w:szCs w:val="24"/>
-        </w:rPr>
-        <w:t>hero</w:t>
-      </w:r>
-      <w:proofErr w:type="spellEnd"/>
-      <w:r>
-        <w:rPr>
-          <w:sz w:val="24"/>
-          <w:szCs w:val="24"/>
-        </w:rPr>
-        <w:t xml:space="preserve"> meurt vous pouvez re afficher le formulaire.</w:t>
+        <w:t>Le but va être dans un premier temps d’avoir un formulaire qui nous permet de créer un hero, avec un champ</w:t>
+      </w:r>
+      <w:r>
+        <w:rPr>
+          <w:sz w:val="24"/>
+          <w:szCs w:val="24"/>
+        </w:rPr>
+        <w:t xml:space="preserve"> select pour choisir la class,</w:t>
+      </w:r>
+      <w:r>
+        <w:rPr>
+          <w:sz w:val="24"/>
+          <w:szCs w:val="24"/>
+        </w:rPr>
+        <w:t xml:space="preserve"> un champ text pour renseigner le nom.</w:t>
+      </w:r>
+      <w:r>
+        <w:rPr>
+          <w:sz w:val="24"/>
+          <w:szCs w:val="24"/>
+        </w:rPr>
+        <w:t xml:space="preserve"> Et un champ file qui va nous permettre d’attribuer à notre hero une image.</w:t>
+      </w:r>
+    </w:p>
+    <w:p>
+      <w:pPr>
+        <w:rPr>
+          <w:sz w:val="24"/>
+          <w:szCs w:val="24"/>
+        </w:rPr>
+      </w:pPr>
+      <w:r>
+        <w:rPr>
+          <w:sz w:val="24"/>
+          <w:szCs w:val="24"/>
+        </w:rPr>
+        <w:t>Lorsqu’un hero est créé le formulaire ne s’affiche plus, si le hero meurt vous pouvez re afficher le formulaire.</w:t>
       </w:r>
     </w:p>
     <w:p>
@@ -2267,70 +1838,22 @@
           <w:sz w:val="24"/>
           <w:szCs w:val="24"/>
         </w:rPr>
-        <w:t xml:space="preserve">Comment se déroule un combat : Tant que l’ennemi ou le </w:t>
-      </w:r>
-      <w:proofErr w:type="spellStart"/>
-      <w:r>
-        <w:rPr>
-          <w:sz w:val="24"/>
-          <w:szCs w:val="24"/>
-        </w:rPr>
-        <w:t>hero</w:t>
-      </w:r>
-      <w:proofErr w:type="spellEnd"/>
-      <w:r>
-        <w:rPr>
-          <w:sz w:val="24"/>
-          <w:szCs w:val="24"/>
-        </w:rPr>
-        <w:t xml:space="preserve"> n’a pas ses points de vie à 0, le combat continue. Les </w:t>
-      </w:r>
-      <w:proofErr w:type="spellStart"/>
-      <w:r>
-        <w:rPr>
-          <w:sz w:val="24"/>
-          <w:szCs w:val="24"/>
-        </w:rPr>
-        <w:t>entitées</w:t>
-      </w:r>
-      <w:proofErr w:type="spellEnd"/>
-      <w:r>
-        <w:rPr>
-          <w:sz w:val="24"/>
-          <w:szCs w:val="24"/>
-        </w:rPr>
-        <w:t xml:space="preserve"> s’affrontent chacun leur tour.</w:t>
-      </w:r>
-    </w:p>
-    <w:p>
-      <w:pPr>
-        <w:rPr>
-          <w:sz w:val="24"/>
-          <w:szCs w:val="24"/>
-        </w:rPr>
-      </w:pPr>
-      <w:r>
-        <w:rPr>
-          <w:sz w:val="24"/>
-          <w:szCs w:val="24"/>
-        </w:rPr>
-        <w:t xml:space="preserve">Si le </w:t>
-      </w:r>
-      <w:proofErr w:type="spellStart"/>
-      <w:r>
-        <w:rPr>
-          <w:sz w:val="24"/>
-          <w:szCs w:val="24"/>
-        </w:rPr>
-        <w:t>hero</w:t>
-      </w:r>
-      <w:proofErr w:type="spellEnd"/>
-      <w:r>
-        <w:rPr>
-          <w:sz w:val="24"/>
-          <w:szCs w:val="24"/>
-        </w:rPr>
-        <w:t xml:space="preserve"> meurt lors d’un de ses combats, </w:t>
+        <w:t>Comment se déroule un combat : Tant que l’ennemi ou le hero n’a pas ses points de vie à 0, le combat continue. Les entitées s’affrontent chacun leur tour.</w:t>
+      </w:r>
+    </w:p>
+    <w:p>
+      <w:pPr>
+        <w:rPr>
+          <w:sz w:val="24"/>
+          <w:szCs w:val="24"/>
+        </w:rPr>
+      </w:pPr>
+      <w:r>
+        <w:rPr>
+          <w:sz w:val="24"/>
+          <w:szCs w:val="24"/>
+        </w:rPr>
+        <w:t xml:space="preserve">Si le hero meurt lors d’un de ses combats, </w:t>
       </w:r>
       <w:r>
         <w:rPr>
@@ -2376,6 +1899,42 @@
         </w:rPr>
         <w:lastRenderedPageBreak/>
         <w:t>Pour aller plus loin…</w:t>
+      </w:r>
+    </w:p>
+    <w:p>
+      <w:pPr>
+        <w:pStyle w:val="Paragraphedeliste"/>
+        <w:numPr>
+          <w:ilvl w:val="0"/>
+          <w:numId w:val="6"/>
+        </w:numPr>
+        <w:rPr>
+          <w:sz w:val="24"/>
+          <w:szCs w:val="24"/>
+        </w:rPr>
+      </w:pPr>
+      <w:r>
+        <w:rPr>
+          <w:sz w:val="24"/>
+          <w:szCs w:val="24"/>
+        </w:rPr>
+        <w:t>A chaque round d’un combat, le protagoniste qui tape en premier doit être aléatoire.</w:t>
+      </w:r>
+    </w:p>
+    <w:p>
+      <w:pPr>
+        <w:ind w:left="720"/>
+        <w:rPr>
+          <w:sz w:val="24"/>
+          <w:szCs w:val="24"/>
+        </w:rPr>
+      </w:pPr>
+      <w:r>
+        <w:rPr>
+          <w:sz w:val="24"/>
+          <w:szCs w:val="24"/>
+        </w:rPr>
+        <w:t>Il va attaquer l’autre protagoniste, puis l’autre protagoniste attaque à son tour.</w:t>
       </w:r>
     </w:p>
     <w:p>
@@ -2410,23 +1969,7 @@
           <w:sz w:val="24"/>
           <w:szCs w:val="24"/>
         </w:rPr>
-        <w:t xml:space="preserve">Explorateur : le </w:t>
-      </w:r>
-      <w:proofErr w:type="spellStart"/>
-      <w:r>
-        <w:rPr>
-          <w:sz w:val="24"/>
-          <w:szCs w:val="24"/>
-        </w:rPr>
-        <w:t>hero</w:t>
-      </w:r>
-      <w:proofErr w:type="spellEnd"/>
-      <w:r>
-        <w:rPr>
-          <w:sz w:val="24"/>
-          <w:szCs w:val="24"/>
-        </w:rPr>
-        <w:t xml:space="preserve"> affrontera à la suite 5 Gobelins ayant 1 niveau de plus que lui</w:t>
+        <w:t>Explorateur : le hero affrontera à la suite 5 Gobelins ayant 1 niveau de plus que lui</w:t>
       </w:r>
     </w:p>
     <w:p>
@@ -2446,44 +1989,7 @@
           <w:sz w:val="24"/>
           <w:szCs w:val="24"/>
         </w:rPr>
-        <w:t>Aventurier</w:t>
-      </w:r>
-      <w:r>
-        <w:rPr>
-          <w:sz w:val="24"/>
-          <w:szCs w:val="24"/>
-        </w:rPr>
-        <w:t xml:space="preserve"> : le </w:t>
-      </w:r>
-      <w:proofErr w:type="spellStart"/>
-      <w:r>
-        <w:rPr>
-          <w:sz w:val="24"/>
-          <w:szCs w:val="24"/>
-        </w:rPr>
-        <w:t>hero</w:t>
-      </w:r>
-      <w:proofErr w:type="spellEnd"/>
-      <w:r>
-        <w:rPr>
-          <w:sz w:val="24"/>
-          <w:szCs w:val="24"/>
-        </w:rPr>
-        <w:t xml:space="preserve"> affrontera à la suite </w:t>
-      </w:r>
-      <w:r>
-        <w:rPr>
-          <w:sz w:val="24"/>
-          <w:szCs w:val="24"/>
-        </w:rPr>
-        <w:t>5 Gobelins ayant 1 niveau de plus que lui</w:t>
-      </w:r>
-      <w:r>
-        <w:rPr>
-          <w:sz w:val="24"/>
-          <w:szCs w:val="24"/>
-        </w:rPr>
-        <w:t xml:space="preserve"> et 3 Ogres ayant 1 niveau de plus que lui</w:t>
+        <w:t>Aventurier : le hero affrontera à la suite 5 Gobelins ayant 1 niveau de plus que lui et 3 Ogres ayant 1 niveau de plus que lui</w:t>
       </w:r>
     </w:p>
     <w:p>
@@ -2503,170 +2009,51 @@
           <w:sz w:val="24"/>
           <w:szCs w:val="24"/>
         </w:rPr>
-        <w:t xml:space="preserve">Vétéran : </w:t>
-      </w:r>
-      <w:r>
-        <w:rPr>
-          <w:sz w:val="24"/>
-          <w:szCs w:val="24"/>
-        </w:rPr>
-        <w:t xml:space="preserve">le </w:t>
-      </w:r>
-      <w:proofErr w:type="spellStart"/>
-      <w:r>
-        <w:rPr>
-          <w:sz w:val="24"/>
-          <w:szCs w:val="24"/>
-        </w:rPr>
-        <w:t>hero</w:t>
-      </w:r>
-      <w:proofErr w:type="spellEnd"/>
-      <w:r>
-        <w:rPr>
-          <w:sz w:val="24"/>
-          <w:szCs w:val="24"/>
-        </w:rPr>
-        <w:t xml:space="preserve"> affrontera à la suite 5 Gobelins ayant 1 niveau de plus que lui</w:t>
-      </w:r>
-      <w:r>
-        <w:rPr>
-          <w:sz w:val="24"/>
-          <w:szCs w:val="24"/>
-        </w:rPr>
-        <w:t xml:space="preserve">, </w:t>
-      </w:r>
-      <w:r>
-        <w:rPr>
-          <w:sz w:val="24"/>
-          <w:szCs w:val="24"/>
-        </w:rPr>
-        <w:t>3 Ogres ayant 1 niveau de plus que lui</w:t>
-      </w:r>
-      <w:r>
-        <w:rPr>
-          <w:sz w:val="24"/>
-          <w:szCs w:val="24"/>
-        </w:rPr>
-        <w:t xml:space="preserve"> et 2 Dragon dont le dernier a 1 </w:t>
-      </w:r>
-      <w:proofErr w:type="spellStart"/>
-      <w:r>
-        <w:rPr>
-          <w:sz w:val="24"/>
-          <w:szCs w:val="24"/>
-        </w:rPr>
-        <w:t>lvl</w:t>
-      </w:r>
-      <w:proofErr w:type="spellEnd"/>
-      <w:r>
-        <w:rPr>
-          <w:sz w:val="24"/>
-          <w:szCs w:val="24"/>
-        </w:rPr>
-        <w:t xml:space="preserve"> de plus que lui</w:t>
-      </w:r>
-    </w:p>
-    <w:p>
-      <w:pPr>
-        <w:rPr>
-          <w:sz w:val="24"/>
-          <w:szCs w:val="24"/>
-        </w:rPr>
-      </w:pPr>
-      <w:r>
-        <w:rPr>
-          <w:sz w:val="24"/>
-          <w:szCs w:val="24"/>
-        </w:rPr>
-        <w:t xml:space="preserve">Le héro ne doit pas commencer chaque niveau en ayant son maximum de point de vie, </w:t>
-      </w:r>
-      <w:proofErr w:type="gramStart"/>
-      <w:r>
-        <w:rPr>
-          <w:sz w:val="24"/>
-          <w:szCs w:val="24"/>
-        </w:rPr>
-        <w:t>par contre</w:t>
-      </w:r>
-      <w:proofErr w:type="gramEnd"/>
-      <w:r>
-        <w:rPr>
-          <w:sz w:val="24"/>
-          <w:szCs w:val="24"/>
-        </w:rPr>
-        <w:t>, il regagnera 50% de ses points de vie perdu entre chaque combat.</w:t>
-      </w:r>
-    </w:p>
-    <w:p>
-      <w:pPr>
-        <w:rPr>
-          <w:sz w:val="24"/>
-          <w:szCs w:val="24"/>
-        </w:rPr>
-      </w:pPr>
-      <w:r>
-        <w:rPr>
-          <w:sz w:val="24"/>
-          <w:szCs w:val="24"/>
-        </w:rPr>
-        <w:t>(Formule : (</w:t>
-      </w:r>
-      <w:proofErr w:type="spellStart"/>
-      <w:r>
-        <w:rPr>
-          <w:sz w:val="24"/>
-          <w:szCs w:val="24"/>
-        </w:rPr>
-        <w:t>hpMax</w:t>
-      </w:r>
-      <w:proofErr w:type="spellEnd"/>
-      <w:r>
-        <w:rPr>
-          <w:sz w:val="24"/>
-          <w:szCs w:val="24"/>
-        </w:rPr>
-        <w:t xml:space="preserve"> – </w:t>
-      </w:r>
-      <w:proofErr w:type="spellStart"/>
-      <w:proofErr w:type="gramStart"/>
-      <w:r>
-        <w:rPr>
-          <w:sz w:val="24"/>
-          <w:szCs w:val="24"/>
-        </w:rPr>
-        <w:t>hp</w:t>
-      </w:r>
-      <w:proofErr w:type="spellEnd"/>
-      <w:r>
-        <w:rPr>
-          <w:sz w:val="24"/>
-          <w:szCs w:val="24"/>
-        </w:rPr>
-        <w:t>)/</w:t>
-      </w:r>
-      <w:proofErr w:type="gramEnd"/>
-      <w:r>
-        <w:rPr>
-          <w:sz w:val="24"/>
-          <w:szCs w:val="24"/>
-        </w:rPr>
-        <w:t xml:space="preserve">2 = </w:t>
-      </w:r>
-      <w:proofErr w:type="spellStart"/>
-      <w:r>
-        <w:rPr>
-          <w:sz w:val="24"/>
-          <w:szCs w:val="24"/>
-        </w:rPr>
-        <w:t>hp</w:t>
-      </w:r>
-      <w:proofErr w:type="spellEnd"/>
-      <w:r>
-        <w:rPr>
-          <w:sz w:val="24"/>
-          <w:szCs w:val="24"/>
-        </w:rPr>
-        <w:t xml:space="preserve"> gagné entre chaque combat)</w:t>
+        <w:t>Vétéran : le hero affrontera à la suite 5 Gobelins ayant 1 niveau de plus que lui, 3 Ogres ayant 1 niveau de plus que lui et 2 Dragon dont le dernier a 1 lvl de plus que lui</w:t>
+      </w:r>
+    </w:p>
+    <w:p>
+      <w:pPr>
+        <w:rPr>
+          <w:sz w:val="24"/>
+          <w:szCs w:val="24"/>
+        </w:rPr>
+      </w:pPr>
+      <w:r>
+        <w:rPr>
+          <w:sz w:val="24"/>
+          <w:szCs w:val="24"/>
+        </w:rPr>
+        <w:t>Le héro ne doit pas commencer chaque niveau en ayant son maximum de point de vie, par contre, il regagnera 50% de ses points de vie perdu</w:t>
+      </w:r>
+      <w:r>
+        <w:rPr>
+          <w:sz w:val="24"/>
+          <w:szCs w:val="24"/>
+        </w:rPr>
+        <w:t xml:space="preserve"> et ses manas perdu</w:t>
+      </w:r>
+      <w:r>
+        <w:rPr>
+          <w:sz w:val="24"/>
+          <w:szCs w:val="24"/>
+        </w:rPr>
+        <w:t xml:space="preserve"> entre chaque combat.</w:t>
+      </w:r>
+    </w:p>
+    <w:p>
+      <w:pPr>
+        <w:rPr>
+          <w:sz w:val="24"/>
+          <w:szCs w:val="24"/>
+        </w:rPr>
+      </w:pPr>
+      <w:r>
+        <w:rPr>
+          <w:sz w:val="24"/>
+          <w:szCs w:val="24"/>
+        </w:rPr>
+        <w:t>(Formule : (hpMax – hp)/2 = hp gagné entre chaque combat)</w:t>
       </w:r>
     </w:p>
     <w:p>
@@ -3258,6 +2645,118 @@
     </w:lvl>
   </w:abstractNum>
   <w:abstractNum w:abstractNumId="4" w15:restartNumberingAfterBreak="0">
+    <w:nsid w:val="484C4F2D"/>
+    <w:multiLevelType w:val="hybridMultilevel"/>
+    <w:tmpl w:val="4276FA30"/>
+    <w:lvl w:ilvl="0" w:tplc="CE80B4B0">
+      <w:numFmt w:val="bullet"/>
+      <w:lvlText w:val=""/>
+      <w:lvlJc w:val="left"/>
+      <w:pPr>
+        <w:ind w:left="720" w:hanging="360"/>
+      </w:pPr>
+      <w:rPr>
+        <w:rFonts w:ascii="Symbol" w:eastAsiaTheme="minorEastAsia" w:hAnsi="Symbol" w:cstheme="minorBidi" w:hint="default"/>
+      </w:rPr>
+    </w:lvl>
+    <w:lvl w:ilvl="1" w:tplc="040C0003">
+      <w:start w:val="1"/>
+      <w:numFmt w:val="bullet"/>
+      <w:lvlText w:val="o"/>
+      <w:lvlJc w:val="left"/>
+      <w:pPr>
+        <w:ind w:left="1440" w:hanging="360"/>
+      </w:pPr>
+      <w:rPr>
+        <w:rFonts w:ascii="Courier New" w:hAnsi="Courier New" w:cs="Courier New" w:hint="default"/>
+      </w:rPr>
+    </w:lvl>
+    <w:lvl w:ilvl="2" w:tplc="040C0005" w:tentative="1">
+      <w:start w:val="1"/>
+      <w:numFmt w:val="bullet"/>
+      <w:lvlText w:val=""/>
+      <w:lvlJc w:val="left"/>
+      <w:pPr>
+        <w:ind w:left="2160" w:hanging="360"/>
+      </w:pPr>
+      <w:rPr>
+        <w:rFonts w:ascii="Wingdings" w:hAnsi="Wingdings" w:hint="default"/>
+      </w:rPr>
+    </w:lvl>
+    <w:lvl w:ilvl="3" w:tplc="040C0001" w:tentative="1">
+      <w:start w:val="1"/>
+      <w:numFmt w:val="bullet"/>
+      <w:lvlText w:val=""/>
+      <w:lvlJc w:val="left"/>
+      <w:pPr>
+        <w:ind w:left="2880" w:hanging="360"/>
+      </w:pPr>
+      <w:rPr>
+        <w:rFonts w:ascii="Symbol" w:hAnsi="Symbol" w:hint="default"/>
+      </w:rPr>
+    </w:lvl>
+    <w:lvl w:ilvl="4" w:tplc="040C0003" w:tentative="1">
+      <w:start w:val="1"/>
+      <w:numFmt w:val="bullet"/>
+      <w:lvlText w:val="o"/>
+      <w:lvlJc w:val="left"/>
+      <w:pPr>
+        <w:ind w:left="3600" w:hanging="360"/>
+      </w:pPr>
+      <w:rPr>
+        <w:rFonts w:ascii="Courier New" w:hAnsi="Courier New" w:cs="Courier New" w:hint="default"/>
+      </w:rPr>
+    </w:lvl>
+    <w:lvl w:ilvl="5" w:tplc="040C0005" w:tentative="1">
+      <w:start w:val="1"/>
+      <w:numFmt w:val="bullet"/>
+      <w:lvlText w:val=""/>
+      <w:lvlJc w:val="left"/>
+      <w:pPr>
+        <w:ind w:left="4320" w:hanging="360"/>
+      </w:pPr>
+      <w:rPr>
+        <w:rFonts w:ascii="Wingdings" w:hAnsi="Wingdings" w:hint="default"/>
+      </w:rPr>
+    </w:lvl>
+    <w:lvl w:ilvl="6" w:tplc="040C0001" w:tentative="1">
+      <w:start w:val="1"/>
+      <w:numFmt w:val="bullet"/>
+      <w:lvlText w:val=""/>
+      <w:lvlJc w:val="left"/>
+      <w:pPr>
+        <w:ind w:left="5040" w:hanging="360"/>
+      </w:pPr>
+      <w:rPr>
+        <w:rFonts w:ascii="Symbol" w:hAnsi="Symbol" w:hint="default"/>
+      </w:rPr>
+    </w:lvl>
+    <w:lvl w:ilvl="7" w:tplc="040C0003" w:tentative="1">
+      <w:start w:val="1"/>
+      <w:numFmt w:val="bullet"/>
+      <w:lvlText w:val="o"/>
+      <w:lvlJc w:val="left"/>
+      <w:pPr>
+        <w:ind w:left="5760" w:hanging="360"/>
+      </w:pPr>
+      <w:rPr>
+        <w:rFonts w:ascii="Courier New" w:hAnsi="Courier New" w:cs="Courier New" w:hint="default"/>
+      </w:rPr>
+    </w:lvl>
+    <w:lvl w:ilvl="8" w:tplc="040C0005" w:tentative="1">
+      <w:start w:val="1"/>
+      <w:numFmt w:val="bullet"/>
+      <w:lvlText w:val=""/>
+      <w:lvlJc w:val="left"/>
+      <w:pPr>
+        <w:ind w:left="6480" w:hanging="360"/>
+      </w:pPr>
+      <w:rPr>
+        <w:rFonts w:ascii="Wingdings" w:hAnsi="Wingdings" w:hint="default"/>
+      </w:rPr>
+    </w:lvl>
+  </w:abstractNum>
+  <w:abstractNum w:abstractNumId="5" w15:restartNumberingAfterBreak="0">
     <w:nsid w:val="562A6074"/>
     <w:multiLevelType w:val="hybridMultilevel"/>
     <w:tmpl w:val="83606140"/>
@@ -3382,6 +2881,9 @@
     <w:abstractNumId w:val="3"/>
   </w:num>
   <w:num w:numId="5">
+    <w:abstractNumId w:val="5"/>
+  </w:num>
+  <w:num w:numId="6">
     <w:abstractNumId w:val="4"/>
   </w:num>
 </w:numbering>
@@ -3508,6 +3010,7 @@
     <w:lsdException w:name="HTML Sample" w:semiHidden="1" w:unhideWhenUsed="1"/>
     <w:lsdException w:name="HTML Typewriter" w:semiHidden="1" w:unhideWhenUsed="1"/>
     <w:lsdException w:name="HTML Variable" w:semiHidden="1" w:unhideWhenUsed="1"/>
+    <w:lsdException w:name="Normal Table" w:semiHidden="1" w:unhideWhenUsed="1"/>
     <w:lsdException w:name="annotation subject" w:semiHidden="1" w:unhideWhenUsed="1"/>
     <w:lsdException w:name="No List" w:semiHidden="1" w:unhideWhenUsed="1"/>
     <w:lsdException w:name="Outline List 1" w:semiHidden="1" w:unhideWhenUsed="1"/>
@@ -3550,8 +3053,11 @@
     <w:lsdException w:name="Table Contemporary" w:semiHidden="1" w:unhideWhenUsed="1"/>
     <w:lsdException w:name="Table Elegant" w:semiHidden="1" w:unhideWhenUsed="1"/>
     <w:lsdException w:name="Table Professional" w:semiHidden="1" w:unhideWhenUsed="1"/>
+    <w:lsdException w:name="Table Subtle 1" w:semiHidden="1" w:unhideWhenUsed="1"/>
     <w:lsdException w:name="Table Subtle 2" w:semiHidden="1" w:unhideWhenUsed="1"/>
     <w:lsdException w:name="Table Web 1" w:semiHidden="1" w:unhideWhenUsed="1"/>
+    <w:lsdException w:name="Table Web 2" w:semiHidden="1" w:unhideWhenUsed="1"/>
+    <w:lsdException w:name="Table Web 3" w:semiHidden="1" w:unhideWhenUsed="1"/>
     <w:lsdException w:name="Balloon Text" w:semiHidden="1" w:unhideWhenUsed="1"/>
     <w:lsdException w:name="Table Grid" w:uiPriority="39"/>
     <w:lsdException w:name="Table Theme" w:semiHidden="1" w:unhideWhenUsed="1"/>

</xml_diff>